<commit_message>
Add schema and seed for database.  Add description to Split table and spell out months in Budget table.
</commit_message>
<xml_diff>
--- a/documentation/SQL diagram.docx
+++ b/documentation/SQL diagram.docx
@@ -3,10 +3,8 @@
 <w:document xmlns:wpc="http://schemas.microsoft.com/office/word/2010/wordprocessingCanvas" xmlns:cx="http://schemas.microsoft.com/office/drawing/2014/chartex" xmlns:cx1="http://schemas.microsoft.com/office/drawing/2015/9/8/chartex" xmlns:cx2="http://schemas.microsoft.com/office/drawing/2015/10/21/chartex" xmlns:cx3="http://schemas.microsoft.com/office/drawing/2016/5/9/chartex" xmlns:cx4="http://schemas.microsoft.com/office/drawing/2016/5/10/chartex" xmlns:cx5="http://schemas.microsoft.com/office/drawing/2016/5/11/chartex" xmlns:cx6="http://schemas.microsoft.com/office/drawing/2016/5/12/chartex" xmlns:cx7="http://schemas.microsoft.com/office/drawing/2016/5/13/chartex" xmlns:cx8="http://schemas.microsoft.com/office/drawing/2016/5/14/chartex" xmlns:mc="http://schemas.openxmlformats.org/markup-compatibility/2006" xmlns:aink="http://schemas.microsoft.com/office/drawing/2016/ink" xmlns:am3d="http://schemas.microsoft.com/office/drawing/2017/model3d" xmlns:o="urn:schemas-microsoft-com:office:office" xmlns:r="http://schemas.openxmlformats.org/officeDocument/2006/relationships" xmlns:m="http://schemas.openxmlformats.org/officeDocument/2006/math" xmlns:v="urn:schemas-microsoft-com:vml" xmlns:wp14="http://schemas.microsoft.com/office/word/2010/wordprocessingDrawing" xmlns:wp="http://schemas.openxmlformats.org/drawingml/2006/wordprocessingDrawing" xmlns:w10="urn:schemas-microsoft-com:office:word" xmlns:w="http://schemas.openxmlformats.org/wordprocessingml/2006/main" xmlns:w14="http://schemas.microsoft.com/office/word/2010/wordml" xmlns:w15="http://schemas.microsoft.com/office/word/2012/wordml" xmlns:w16cex="http://schemas.microsoft.com/office/word/2018/wordml/cex" xmlns:w16cid="http://schemas.microsoft.com/office/word/2016/wordml/cid" xmlns:w16="http://schemas.microsoft.com/office/word/2018/wordml" xmlns:w16se="http://schemas.microsoft.com/office/word/2015/wordml/symex" xmlns:wpg="http://schemas.microsoft.com/office/word/2010/wordprocessingGroup" xmlns:wpi="http://schemas.microsoft.com/office/word/2010/wordprocessingInk" xmlns:wne="http://schemas.microsoft.com/office/word/2006/wordml" xmlns:wps="http://schemas.microsoft.com/office/word/2010/wordprocessingShape" mc:Ignorable="w14 w15 w16se w16cid w16 w16cex wp14">
   <w:body>
     <w:p>
+      <w:bookmarkStart w:id="0" w:name="_Hlk50483396"/>
       <w:r>
-        <w:rPr>
-          <w:noProof/>
-        </w:rPr>
         <mc:AlternateContent>
           <mc:Choice Requires="wpg">
             <w:drawing>
@@ -394,13 +392,10 @@
     </w:p>
     <w:p>
       <w:r>
-        <w:rPr>
-          <w:noProof/>
-        </w:rPr>
         <mc:AlternateContent>
           <mc:Choice Requires="wpg">
             <w:drawing>
-              <wp:anchor distT="0" distB="0" distL="114300" distR="114300" simplePos="0" relativeHeight="251653120" behindDoc="0" locked="0" layoutInCell="1" allowOverlap="1" wp14:anchorId="29FDEA87" wp14:editId="36707CFA">
+              <wp:anchor distT="0" distB="0" distL="114300" distR="114300" simplePos="0" relativeHeight="251653120" behindDoc="0" locked="0" layoutInCell="1" allowOverlap="1" wp14:anchorId="29FDEA87" wp14:editId="2ADCD265">
                 <wp:simplePos x="0" y="0"/>
                 <wp:positionH relativeFrom="column">
                   <wp:posOffset>-247650</wp:posOffset>
@@ -408,8 +403,8 @@
                 <wp:positionV relativeFrom="paragraph">
                   <wp:posOffset>3348990</wp:posOffset>
                 </wp:positionV>
-                <wp:extent cx="2828925" cy="1857375"/>
-                <wp:effectExtent l="0" t="0" r="28575" b="28575"/>
+                <wp:extent cx="3162300" cy="1838325"/>
+                <wp:effectExtent l="0" t="0" r="19050" b="28575"/>
                 <wp:wrapSquare wrapText="bothSides"/>
                 <wp:docPr id="27" name="Group 27"/>
                 <wp:cNvGraphicFramePr/>
@@ -420,9 +415,9 @@
                       <wpg:grpSpPr>
                         <a:xfrm>
                           <a:off x="0" y="0"/>
-                          <a:ext cx="2828925" cy="1857375"/>
+                          <a:ext cx="3162300" cy="1838325"/>
                           <a:chOff x="0" y="0"/>
-                          <a:chExt cx="2828925" cy="1857375"/>
+                          <a:chExt cx="3162300" cy="1838325"/>
                         </a:xfrm>
                       </wpg:grpSpPr>
                       <wps:wsp>
@@ -433,7 +428,7 @@
                         <wps:spPr bwMode="auto">
                           <a:xfrm>
                             <a:off x="0" y="323850"/>
-                            <a:ext cx="2828925" cy="1533525"/>
+                            <a:ext cx="3162300" cy="1514475"/>
                           </a:xfrm>
                           <a:prstGeom prst="rect">
                             <a:avLst/>
@@ -548,6 +543,28 @@
                                   <w:szCs w:val="21"/>
                                 </w:rPr>
                                 <w:t>Category*: what category this portion of the transaction belongs to</w:t>
+                              </w:r>
+                            </w:p>
+                            <w:p>
+                              <w:pPr>
+                                <w:pStyle w:val="code-line"/>
+                                <w:numPr>
+                                  <w:ilvl w:val="0"/>
+                                  <w:numId w:val="3"/>
+                                </w:numPr>
+                                <w:rPr>
+                                  <w:rFonts w:ascii="Segoe UI" w:hAnsi="Segoe UI" w:cs="Segoe UI"/>
+                                  <w:sz w:val="21"/>
+                                  <w:szCs w:val="21"/>
+                                </w:rPr>
+                              </w:pPr>
+                              <w:r>
+                                <w:rPr>
+                                  <w:rFonts w:ascii="Segoe UI" w:hAnsi="Segoe UI" w:cs="Segoe UI"/>
+                                  <w:sz w:val="21"/>
+                                  <w:szCs w:val="21"/>
+                                </w:rPr>
+                                <w:t>Description: string – note on transaction</w:t>
                               </w:r>
                             </w:p>
                             <w:p/>
@@ -612,13 +629,19 @@
                     </wpg:wgp>
                   </a:graphicData>
                 </a:graphic>
+                <wp14:sizeRelH relativeFrom="margin">
+                  <wp14:pctWidth>0</wp14:pctWidth>
+                </wp14:sizeRelH>
+                <wp14:sizeRelV relativeFrom="margin">
+                  <wp14:pctHeight>0</wp14:pctHeight>
+                </wp14:sizeRelV>
               </wp:anchor>
             </w:drawing>
           </mc:Choice>
           <mc:Fallback>
             <w:pict>
-              <v:group w14:anchorId="29FDEA87" id="Group 27" o:spid="_x0000_s1029" style="position:absolute;margin-left:-19.5pt;margin-top:263.7pt;width:222.75pt;height:146.25pt;z-index:251653120" coordsize="28289,18573" o:gfxdata="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">
-                <v:shape id="Text Box 2" o:spid="_x0000_s1030" type="#_x0000_t202" style="position:absolute;top:3238;width:28289;height:15335;visibility:visible;mso-wrap-style:square;v-text-anchor:top" o:gfxdata="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">
+              <v:group w14:anchorId="29FDEA87" id="Group 27" o:spid="_x0000_s1029" style="position:absolute;margin-left:-19.5pt;margin-top:263.7pt;width:249pt;height:144.75pt;z-index:251653120;mso-width-relative:margin;mso-height-relative:margin" coordsize="31623,18383" o:gfxdata="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">
+                <v:shape id="Text Box 2" o:spid="_x0000_s1030" type="#_x0000_t202" style="position:absolute;top:3238;width:31623;height:15145;visibility:visible;mso-wrap-style:square;v-text-anchor:top" o:gfxdata="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">
                   <v:textbox>
                     <w:txbxContent>
                       <w:p>
@@ -717,6 +740,28 @@
                             <w:szCs w:val="21"/>
                           </w:rPr>
                           <w:t>Category*: what category this portion of the transaction belongs to</w:t>
+                        </w:r>
+                      </w:p>
+                      <w:p>
+                        <w:pPr>
+                          <w:pStyle w:val="code-line"/>
+                          <w:numPr>
+                            <w:ilvl w:val="0"/>
+                            <w:numId w:val="3"/>
+                          </w:numPr>
+                          <w:rPr>
+                            <w:rFonts w:ascii="Segoe UI" w:hAnsi="Segoe UI" w:cs="Segoe UI"/>
+                            <w:sz w:val="21"/>
+                            <w:szCs w:val="21"/>
+                          </w:rPr>
+                        </w:pPr>
+                        <w:r>
+                          <w:rPr>
+                            <w:rFonts w:ascii="Segoe UI" w:hAnsi="Segoe UI" w:cs="Segoe UI"/>
+                            <w:sz w:val="21"/>
+                            <w:szCs w:val="21"/>
+                          </w:rPr>
+                          <w:t>Description: string – note on transaction</w:t>
                         </w:r>
                       </w:p>
                       <w:p/>
@@ -755,13 +800,10 @@
         </mc:AlternateContent>
       </w:r>
       <w:r>
-        <w:rPr>
-          <w:noProof/>
-        </w:rPr>
         <mc:AlternateContent>
           <mc:Choice Requires="wps">
             <w:drawing>
-              <wp:anchor distT="0" distB="0" distL="114300" distR="114300" simplePos="0" relativeHeight="251673600" behindDoc="0" locked="0" layoutInCell="1" allowOverlap="1" wp14:anchorId="2B85C43B" wp14:editId="6EB70B73">
+              <wp:anchor distT="0" distB="0" distL="114300" distR="114300" simplePos="0" relativeHeight="251673600" behindDoc="0" locked="0" layoutInCell="1" allowOverlap="1" wp14:anchorId="2B85C43B" wp14:editId="4E840797">
                 <wp:simplePos x="0" y="0"/>
                 <wp:positionH relativeFrom="column">
                   <wp:posOffset>4629150</wp:posOffset>
@@ -787,21 +829,18 @@
                           <a:avLst/>
                         </a:prstGeom>
                         <a:ln>
-                          <a:solidFill>
-                            <a:schemeClr val="bg1"/>
-                          </a:solidFill>
                           <a:tailEnd type="triangle"/>
                         </a:ln>
                       </wps:spPr>
                       <wps:style>
                         <a:lnRef idx="1">
-                          <a:schemeClr val="dk1"/>
+                          <a:schemeClr val="accent1"/>
                         </a:lnRef>
                         <a:fillRef idx="0">
-                          <a:schemeClr val="dk1"/>
+                          <a:schemeClr val="accent1"/>
                         </a:fillRef>
                         <a:effectRef idx="0">
-                          <a:schemeClr val="dk1"/>
+                          <a:schemeClr val="accent1"/>
                         </a:effectRef>
                         <a:fontRef idx="minor">
                           <a:schemeClr val="tx1"/>
@@ -816,11 +855,11 @@
           </mc:Choice>
           <mc:Fallback>
             <w:pict>
-              <v:shapetype w14:anchorId="6FF5EDE8" id="_x0000_t32" coordsize="21600,21600" o:spt="32" o:oned="t" path="m,l21600,21600e" filled="f">
+              <v:shapetype w14:anchorId="07346390" id="_x0000_t32" coordsize="21600,21600" o:spt="32" o:oned="t" path="m,l21600,21600e" filled="f">
                 <v:path arrowok="t" fillok="f" o:connecttype="none"/>
                 <o:lock v:ext="edit" shapetype="t"/>
               </v:shapetype>
-              <v:shape id="Straight Arrow Connector 17" o:spid="_x0000_s1026" type="#_x0000_t32" style="position:absolute;margin-left:364.5pt;margin-top:257.25pt;width:0;height:33pt;flip:y;z-index:251673600;visibility:visible;mso-wrap-style:square;mso-wrap-distance-left:9pt;mso-wrap-distance-top:0;mso-wrap-distance-right:9pt;mso-wrap-distance-bottom:0;mso-position-horizontal:absolute;mso-position-horizontal-relative:text;mso-position-vertical:absolute;mso-position-vertical-relative:text" o:gfxdata="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" strokecolor="white [3212]" strokeweight=".5pt">
+              <v:shape id="Straight Arrow Connector 17" o:spid="_x0000_s1026" type="#_x0000_t32" style="position:absolute;margin-left:364.5pt;margin-top:257.25pt;width:0;height:33pt;flip:y;z-index:251673600;visibility:visible;mso-wrap-style:square;mso-wrap-distance-left:9pt;mso-wrap-distance-top:0;mso-wrap-distance-right:9pt;mso-wrap-distance-bottom:0;mso-position-horizontal:absolute;mso-position-horizontal-relative:text;mso-position-vertical:absolute;mso-position-vertical-relative:text" o:gfxdata="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" strokecolor="#4472c4 [3204]" strokeweight=".5pt">
                 <v:stroke endarrow="block" joinstyle="miter"/>
               </v:shape>
             </w:pict>
@@ -828,13 +867,10 @@
         </mc:AlternateContent>
       </w:r>
       <w:r>
-        <w:rPr>
-          <w:noProof/>
-        </w:rPr>
         <mc:AlternateContent>
           <mc:Choice Requires="wps">
             <w:drawing>
-              <wp:anchor distT="0" distB="0" distL="114300" distR="114300" simplePos="0" relativeHeight="251674624" behindDoc="0" locked="0" layoutInCell="1" allowOverlap="1" wp14:anchorId="55B4F176" wp14:editId="0AD37EE0">
+              <wp:anchor distT="0" distB="0" distL="114300" distR="114300" simplePos="0" relativeHeight="251674624" behindDoc="0" locked="0" layoutInCell="1" allowOverlap="1" wp14:anchorId="55B4F176" wp14:editId="2557D6FC">
                 <wp:simplePos x="0" y="0"/>
                 <wp:positionH relativeFrom="column">
                   <wp:posOffset>1257300</wp:posOffset>
@@ -860,21 +896,18 @@
                           <a:avLst/>
                         </a:prstGeom>
                         <a:ln>
-                          <a:solidFill>
-                            <a:schemeClr val="bg1"/>
-                          </a:solidFill>
                           <a:tailEnd type="triangle"/>
                         </a:ln>
                       </wps:spPr>
                       <wps:style>
                         <a:lnRef idx="1">
-                          <a:schemeClr val="dk1"/>
+                          <a:schemeClr val="accent1"/>
                         </a:lnRef>
                         <a:fillRef idx="0">
-                          <a:schemeClr val="dk1"/>
+                          <a:schemeClr val="accent1"/>
                         </a:fillRef>
                         <a:effectRef idx="0">
-                          <a:schemeClr val="dk1"/>
+                          <a:schemeClr val="accent1"/>
                         </a:effectRef>
                         <a:fontRef idx="minor">
                           <a:schemeClr val="tx1"/>
@@ -889,7 +922,7 @@
           </mc:Choice>
           <mc:Fallback>
             <w:pict>
-              <v:shape w14:anchorId="6E1A7B34" id="Straight Arrow Connector 18" o:spid="_x0000_s1026" type="#_x0000_t32" style="position:absolute;margin-left:99pt;margin-top:257.25pt;width:0;height:33pt;flip:y;z-index:251674624;visibility:visible;mso-wrap-style:square;mso-wrap-distance-left:9pt;mso-wrap-distance-top:0;mso-wrap-distance-right:9pt;mso-wrap-distance-bottom:0;mso-position-horizontal:absolute;mso-position-horizontal-relative:text;mso-position-vertical:absolute;mso-position-vertical-relative:text" o:gfxdata="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" strokecolor="white [3212]" strokeweight=".5pt">
+              <v:shape w14:anchorId="637542AF" id="Straight Arrow Connector 18" o:spid="_x0000_s1026" type="#_x0000_t32" style="position:absolute;margin-left:99pt;margin-top:257.25pt;width:0;height:33pt;flip:y;z-index:251674624;visibility:visible;mso-wrap-style:square;mso-wrap-distance-left:9pt;mso-wrap-distance-top:0;mso-wrap-distance-right:9pt;mso-wrap-distance-bottom:0;mso-position-horizontal:absolute;mso-position-horizontal-relative:text;mso-position-vertical:absolute;mso-position-vertical-relative:text" o:gfxdata="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" strokecolor="#4472c4 [3204]" strokeweight=".5pt">
                 <v:stroke endarrow="block" joinstyle="miter"/>
               </v:shape>
             </w:pict>
@@ -897,9 +930,6 @@
         </mc:AlternateContent>
       </w:r>
       <w:r>
-        <w:rPr>
-          <w:noProof/>
-        </w:rPr>
         <mc:AlternateContent>
           <mc:Choice Requires="wpg">
             <w:drawing>
@@ -1246,13 +1276,10 @@
         </mc:AlternateContent>
       </w:r>
       <w:r>
-        <w:rPr>
-          <w:noProof/>
-        </w:rPr>
         <mc:AlternateContent>
           <mc:Choice Requires="wps">
             <w:drawing>
-              <wp:anchor distT="0" distB="0" distL="114300" distR="114300" simplePos="0" relativeHeight="251683840" behindDoc="0" locked="0" layoutInCell="1" allowOverlap="1" wp14:anchorId="712D5810" wp14:editId="2BC6F5E1">
+              <wp:anchor distT="0" distB="0" distL="114300" distR="114300" simplePos="0" relativeHeight="251683840" behindDoc="0" locked="0" layoutInCell="1" allowOverlap="1" wp14:anchorId="712D5810" wp14:editId="04B6A19A">
                 <wp:simplePos x="0" y="0"/>
                 <wp:positionH relativeFrom="column">
                   <wp:posOffset>2867025</wp:posOffset>
@@ -1278,21 +1305,18 @@
                           <a:avLst/>
                         </a:prstGeom>
                         <a:ln>
-                          <a:solidFill>
-                            <a:schemeClr val="bg1"/>
-                          </a:solidFill>
                           <a:tailEnd type="triangle"/>
                         </a:ln>
                       </wps:spPr>
                       <wps:style>
                         <a:lnRef idx="1">
-                          <a:schemeClr val="dk1"/>
+                          <a:schemeClr val="accent1"/>
                         </a:lnRef>
                         <a:fillRef idx="0">
-                          <a:schemeClr val="dk1"/>
+                          <a:schemeClr val="accent1"/>
                         </a:fillRef>
                         <a:effectRef idx="0">
-                          <a:schemeClr val="dk1"/>
+                          <a:schemeClr val="accent1"/>
                         </a:effectRef>
                         <a:fontRef idx="minor">
                           <a:schemeClr val="tx1"/>
@@ -1307,7 +1331,7 @@
           </mc:Choice>
           <mc:Fallback>
             <w:pict>
-              <v:shape w14:anchorId="380052EF" id="Straight Arrow Connector 26" o:spid="_x0000_s1026" type="#_x0000_t32" style="position:absolute;margin-left:225.75pt;margin-top:59.7pt;width:0;height:47.25pt;flip:y;z-index:251683840;visibility:visible;mso-wrap-style:square;mso-wrap-distance-left:9pt;mso-wrap-distance-top:0;mso-wrap-distance-right:9pt;mso-wrap-distance-bottom:0;mso-position-horizontal:absolute;mso-position-horizontal-relative:text;mso-position-vertical:absolute;mso-position-vertical-relative:text" o:gfxdata="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" strokecolor="white [3212]" strokeweight=".5pt">
+              <v:shape w14:anchorId="43EC5C37" id="Straight Arrow Connector 26" o:spid="_x0000_s1026" type="#_x0000_t32" style="position:absolute;margin-left:225.75pt;margin-top:59.7pt;width:0;height:47.25pt;flip:y;z-index:251683840;visibility:visible;mso-wrap-style:square;mso-wrap-distance-left:9pt;mso-wrap-distance-top:0;mso-wrap-distance-right:9pt;mso-wrap-distance-bottom:0;mso-position-horizontal:absolute;mso-position-horizontal-relative:text;mso-position-vertical:absolute;mso-position-vertical-relative:text" o:gfxdata="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" strokecolor="#4472c4 [3204]" strokeweight=".5pt">
                 <v:stroke endarrow="block" joinstyle="miter"/>
               </v:shape>
             </w:pict>
@@ -1315,9 +1339,6 @@
         </mc:AlternateContent>
       </w:r>
       <w:r>
-        <w:rPr>
-          <w:noProof/>
-        </w:rPr>
         <mc:AlternateContent>
           <mc:Choice Requires="wpg">
             <w:drawing>
@@ -2016,9 +2037,6 @@
         </mc:AlternateContent>
       </w:r>
       <w:r>
-        <w:rPr>
-          <w:noProof/>
-        </w:rPr>
         <mc:AlternateContent>
           <mc:Choice Requires="wpg">
             <w:drawing>
@@ -2169,7 +2187,23 @@
                                   <w:sz w:val="21"/>
                                   <w:szCs w:val="21"/>
                                 </w:rPr>
-                                <w:t>Jan: float (2 decimal places) - budget amount for this month in current fiscal year; default 0</w:t>
+                                <w:t>Jan</w:t>
+                              </w:r>
+                              <w:r>
+                                <w:rPr>
+                                  <w:rFonts w:ascii="Segoe UI" w:hAnsi="Segoe UI" w:cs="Segoe UI"/>
+                                  <w:sz w:val="21"/>
+                                  <w:szCs w:val="21"/>
+                                </w:rPr>
+                                <w:t>uary</w:t>
+                              </w:r>
+                              <w:r>
+                                <w:rPr>
+                                  <w:rFonts w:ascii="Segoe UI" w:hAnsi="Segoe UI" w:cs="Segoe UI"/>
+                                  <w:sz w:val="21"/>
+                                  <w:szCs w:val="21"/>
+                                </w:rPr>
+                                <w:t>: float (2 decimal places) - budget amount for this month in current fiscal year; default 0</w:t>
                               </w:r>
                             </w:p>
                             <w:p>
@@ -2191,7 +2225,23 @@
                                   <w:sz w:val="21"/>
                                   <w:szCs w:val="21"/>
                                 </w:rPr>
-                                <w:t>Feb: float (2 decimal places) - budget amount for this month in current fiscal year; default 0</w:t>
+                                <w:t>Feb</w:t>
+                              </w:r>
+                              <w:r>
+                                <w:rPr>
+                                  <w:rFonts w:ascii="Segoe UI" w:hAnsi="Segoe UI" w:cs="Segoe UI"/>
+                                  <w:sz w:val="21"/>
+                                  <w:szCs w:val="21"/>
+                                </w:rPr>
+                                <w:t>ruary</w:t>
+                              </w:r>
+                              <w:r>
+                                <w:rPr>
+                                  <w:rFonts w:ascii="Segoe UI" w:hAnsi="Segoe UI" w:cs="Segoe UI"/>
+                                  <w:sz w:val="21"/>
+                                  <w:szCs w:val="21"/>
+                                </w:rPr>
+                                <w:t>: float (2 decimal places) - budget amount for this month in current fiscal year; default 0</w:t>
                               </w:r>
                             </w:p>
                             <w:p>
@@ -2213,7 +2263,23 @@
                                   <w:sz w:val="21"/>
                                   <w:szCs w:val="21"/>
                                 </w:rPr>
-                                <w:t>Mar: float (2 decimal places) - budget amount for this month in current fiscal year; default 0</w:t>
+                                <w:t>Mar</w:t>
+                              </w:r>
+                              <w:r>
+                                <w:rPr>
+                                  <w:rFonts w:ascii="Segoe UI" w:hAnsi="Segoe UI" w:cs="Segoe UI"/>
+                                  <w:sz w:val="21"/>
+                                  <w:szCs w:val="21"/>
+                                </w:rPr>
+                                <w:t>ch</w:t>
+                              </w:r>
+                              <w:r>
+                                <w:rPr>
+                                  <w:rFonts w:ascii="Segoe UI" w:hAnsi="Segoe UI" w:cs="Segoe UI"/>
+                                  <w:sz w:val="21"/>
+                                  <w:szCs w:val="21"/>
+                                </w:rPr>
+                                <w:t>: float (2 decimal places) - budget amount for this month in current fiscal year; default 0</w:t>
                               </w:r>
                             </w:p>
                             <w:p>
@@ -2235,7 +2301,23 @@
                                   <w:sz w:val="21"/>
                                   <w:szCs w:val="21"/>
                                 </w:rPr>
-                                <w:t>Apr: float (2 decimal places) - budget amount for this month in current fiscal year; default 0</w:t>
+                                <w:t>Apr</w:t>
+                              </w:r>
+                              <w:r>
+                                <w:rPr>
+                                  <w:rFonts w:ascii="Segoe UI" w:hAnsi="Segoe UI" w:cs="Segoe UI"/>
+                                  <w:sz w:val="21"/>
+                                  <w:szCs w:val="21"/>
+                                </w:rPr>
+                                <w:t>il</w:t>
+                              </w:r>
+                              <w:r>
+                                <w:rPr>
+                                  <w:rFonts w:ascii="Segoe UI" w:hAnsi="Segoe UI" w:cs="Segoe UI"/>
+                                  <w:sz w:val="21"/>
+                                  <w:szCs w:val="21"/>
+                                </w:rPr>
+                                <w:t>: float (2 decimal places) - budget amount for this month in current fiscal year; default 0</w:t>
                               </w:r>
                             </w:p>
                             <w:p>
@@ -2279,7 +2361,23 @@
                                   <w:sz w:val="21"/>
                                   <w:szCs w:val="21"/>
                                 </w:rPr>
-                                <w:t>Jun: float (2 decimal places) - budget amount for this month in current fiscal year; default 0</w:t>
+                                <w:t>Jun</w:t>
+                              </w:r>
+                              <w:r>
+                                <w:rPr>
+                                  <w:rFonts w:ascii="Segoe UI" w:hAnsi="Segoe UI" w:cs="Segoe UI"/>
+                                  <w:sz w:val="21"/>
+                                  <w:szCs w:val="21"/>
+                                </w:rPr>
+                                <w:t>e</w:t>
+                              </w:r>
+                              <w:r>
+                                <w:rPr>
+                                  <w:rFonts w:ascii="Segoe UI" w:hAnsi="Segoe UI" w:cs="Segoe UI"/>
+                                  <w:sz w:val="21"/>
+                                  <w:szCs w:val="21"/>
+                                </w:rPr>
+                                <w:t>: float (2 decimal places) - budget amount for this month in current fiscal year; default 0</w:t>
                               </w:r>
                             </w:p>
                             <w:p>
@@ -2301,7 +2399,23 @@
                                   <w:sz w:val="21"/>
                                   <w:szCs w:val="21"/>
                                 </w:rPr>
-                                <w:t>Jul: float (2 decimal places) - budget amount for this month in current fiscal year; default 0</w:t>
+                                <w:t>Jul</w:t>
+                              </w:r>
+                              <w:r>
+                                <w:rPr>
+                                  <w:rFonts w:ascii="Segoe UI" w:hAnsi="Segoe UI" w:cs="Segoe UI"/>
+                                  <w:sz w:val="21"/>
+                                  <w:szCs w:val="21"/>
+                                </w:rPr>
+                                <w:t>y</w:t>
+                              </w:r>
+                              <w:r>
+                                <w:rPr>
+                                  <w:rFonts w:ascii="Segoe UI" w:hAnsi="Segoe UI" w:cs="Segoe UI"/>
+                                  <w:sz w:val="21"/>
+                                  <w:szCs w:val="21"/>
+                                </w:rPr>
+                                <w:t>: float (2 decimal places) - budget amount for this month in current fiscal year; default 0</w:t>
                               </w:r>
                             </w:p>
                             <w:p>
@@ -2323,7 +2437,23 @@
                                   <w:sz w:val="21"/>
                                   <w:szCs w:val="21"/>
                                 </w:rPr>
-                                <w:t>Aug: float (2 decimal places) - budget amount for this month in current fiscal year; default 0</w:t>
+                                <w:t>Aug</w:t>
+                              </w:r>
+                              <w:r>
+                                <w:rPr>
+                                  <w:rFonts w:ascii="Segoe UI" w:hAnsi="Segoe UI" w:cs="Segoe UI"/>
+                                  <w:sz w:val="21"/>
+                                  <w:szCs w:val="21"/>
+                                </w:rPr>
+                                <w:t>ust</w:t>
+                              </w:r>
+                              <w:r>
+                                <w:rPr>
+                                  <w:rFonts w:ascii="Segoe UI" w:hAnsi="Segoe UI" w:cs="Segoe UI"/>
+                                  <w:sz w:val="21"/>
+                                  <w:szCs w:val="21"/>
+                                </w:rPr>
+                                <w:t>: float (2 decimal places) - budget amount for this month in current fiscal year; default 0</w:t>
                               </w:r>
                             </w:p>
                             <w:p>
@@ -2345,7 +2475,23 @@
                                   <w:sz w:val="21"/>
                                   <w:szCs w:val="21"/>
                                 </w:rPr>
-                                <w:t>Sep: float (2 decimal places) - budget amount for this month in current fiscal year; default 0</w:t>
+                                <w:t>Sep</w:t>
+                              </w:r>
+                              <w:r>
+                                <w:rPr>
+                                  <w:rFonts w:ascii="Segoe UI" w:hAnsi="Segoe UI" w:cs="Segoe UI"/>
+                                  <w:sz w:val="21"/>
+                                  <w:szCs w:val="21"/>
+                                </w:rPr>
+                                <w:t>tember</w:t>
+                              </w:r>
+                              <w:r>
+                                <w:rPr>
+                                  <w:rFonts w:ascii="Segoe UI" w:hAnsi="Segoe UI" w:cs="Segoe UI"/>
+                                  <w:sz w:val="21"/>
+                                  <w:szCs w:val="21"/>
+                                </w:rPr>
+                                <w:t>: float (2 decimal places) - budget amount for this month in current fiscal year; default 0</w:t>
                               </w:r>
                             </w:p>
                             <w:p>
@@ -2367,7 +2513,23 @@
                                   <w:sz w:val="21"/>
                                   <w:szCs w:val="21"/>
                                 </w:rPr>
-                                <w:t>Oct: float (2 decimal places) - budget amount for this month in current fiscal year; default 0</w:t>
+                                <w:t>Oct</w:t>
+                              </w:r>
+                              <w:r>
+                                <w:rPr>
+                                  <w:rFonts w:ascii="Segoe UI" w:hAnsi="Segoe UI" w:cs="Segoe UI"/>
+                                  <w:sz w:val="21"/>
+                                  <w:szCs w:val="21"/>
+                                </w:rPr>
+                                <w:t>ober</w:t>
+                              </w:r>
+                              <w:r>
+                                <w:rPr>
+                                  <w:rFonts w:ascii="Segoe UI" w:hAnsi="Segoe UI" w:cs="Segoe UI"/>
+                                  <w:sz w:val="21"/>
+                                  <w:szCs w:val="21"/>
+                                </w:rPr>
+                                <w:t>: float (2 decimal places) - budget amount for this month in current fiscal year; default 0</w:t>
                               </w:r>
                             </w:p>
                             <w:p>
@@ -2389,7 +2551,23 @@
                                   <w:sz w:val="21"/>
                                   <w:szCs w:val="21"/>
                                 </w:rPr>
-                                <w:t>Nov: float (2 decimal places) - budget amount for this month in current fiscal year; default 0</w:t>
+                                <w:t>Nov</w:t>
+                              </w:r>
+                              <w:r>
+                                <w:rPr>
+                                  <w:rFonts w:ascii="Segoe UI" w:hAnsi="Segoe UI" w:cs="Segoe UI"/>
+                                  <w:sz w:val="21"/>
+                                  <w:szCs w:val="21"/>
+                                </w:rPr>
+                                <w:t>ember</w:t>
+                              </w:r>
+                              <w:r>
+                                <w:rPr>
+                                  <w:rFonts w:ascii="Segoe UI" w:hAnsi="Segoe UI" w:cs="Segoe UI"/>
+                                  <w:sz w:val="21"/>
+                                  <w:szCs w:val="21"/>
+                                </w:rPr>
+                                <w:t>: float (2 decimal places) - budget amount for this month in current fiscal year; default 0</w:t>
                               </w:r>
                             </w:p>
                             <w:p>
@@ -2411,7 +2589,23 @@
                                   <w:sz w:val="21"/>
                                   <w:szCs w:val="21"/>
                                 </w:rPr>
-                                <w:t>Dec: float (2 decimal places) - budget amount for this month in current fiscal year; default 0</w:t>
+                                <w:t>Dec</w:t>
+                              </w:r>
+                              <w:r>
+                                <w:rPr>
+                                  <w:rFonts w:ascii="Segoe UI" w:hAnsi="Segoe UI" w:cs="Segoe UI"/>
+                                  <w:sz w:val="21"/>
+                                  <w:szCs w:val="21"/>
+                                </w:rPr>
+                                <w:t>ember</w:t>
+                              </w:r>
+                              <w:r>
+                                <w:rPr>
+                                  <w:rFonts w:ascii="Segoe UI" w:hAnsi="Segoe UI" w:cs="Segoe UI"/>
+                                  <w:sz w:val="21"/>
+                                  <w:szCs w:val="21"/>
+                                </w:rPr>
+                                <w:t>: float (2 decimal places) - budget amount for this month in current fiscal year; default 0</w:t>
                               </w:r>
                             </w:p>
                             <w:p/>
@@ -2580,7 +2774,23 @@
                             <w:sz w:val="21"/>
                             <w:szCs w:val="21"/>
                           </w:rPr>
-                          <w:t>Jan: float (2 decimal places) - budget amount for this month in current fiscal year; default 0</w:t>
+                          <w:t>Jan</w:t>
+                        </w:r>
+                        <w:r>
+                          <w:rPr>
+                            <w:rFonts w:ascii="Segoe UI" w:hAnsi="Segoe UI" w:cs="Segoe UI"/>
+                            <w:sz w:val="21"/>
+                            <w:szCs w:val="21"/>
+                          </w:rPr>
+                          <w:t>uary</w:t>
+                        </w:r>
+                        <w:r>
+                          <w:rPr>
+                            <w:rFonts w:ascii="Segoe UI" w:hAnsi="Segoe UI" w:cs="Segoe UI"/>
+                            <w:sz w:val="21"/>
+                            <w:szCs w:val="21"/>
+                          </w:rPr>
+                          <w:t>: float (2 decimal places) - budget amount for this month in current fiscal year; default 0</w:t>
                         </w:r>
                       </w:p>
                       <w:p>
@@ -2602,7 +2812,23 @@
                             <w:sz w:val="21"/>
                             <w:szCs w:val="21"/>
                           </w:rPr>
-                          <w:t>Feb: float (2 decimal places) - budget amount for this month in current fiscal year; default 0</w:t>
+                          <w:t>Feb</w:t>
+                        </w:r>
+                        <w:r>
+                          <w:rPr>
+                            <w:rFonts w:ascii="Segoe UI" w:hAnsi="Segoe UI" w:cs="Segoe UI"/>
+                            <w:sz w:val="21"/>
+                            <w:szCs w:val="21"/>
+                          </w:rPr>
+                          <w:t>ruary</w:t>
+                        </w:r>
+                        <w:r>
+                          <w:rPr>
+                            <w:rFonts w:ascii="Segoe UI" w:hAnsi="Segoe UI" w:cs="Segoe UI"/>
+                            <w:sz w:val="21"/>
+                            <w:szCs w:val="21"/>
+                          </w:rPr>
+                          <w:t>: float (2 decimal places) - budget amount for this month in current fiscal year; default 0</w:t>
                         </w:r>
                       </w:p>
                       <w:p>
@@ -2624,7 +2850,23 @@
                             <w:sz w:val="21"/>
                             <w:szCs w:val="21"/>
                           </w:rPr>
-                          <w:t>Mar: float (2 decimal places) - budget amount for this month in current fiscal year; default 0</w:t>
+                          <w:t>Mar</w:t>
+                        </w:r>
+                        <w:r>
+                          <w:rPr>
+                            <w:rFonts w:ascii="Segoe UI" w:hAnsi="Segoe UI" w:cs="Segoe UI"/>
+                            <w:sz w:val="21"/>
+                            <w:szCs w:val="21"/>
+                          </w:rPr>
+                          <w:t>ch</w:t>
+                        </w:r>
+                        <w:r>
+                          <w:rPr>
+                            <w:rFonts w:ascii="Segoe UI" w:hAnsi="Segoe UI" w:cs="Segoe UI"/>
+                            <w:sz w:val="21"/>
+                            <w:szCs w:val="21"/>
+                          </w:rPr>
+                          <w:t>: float (2 decimal places) - budget amount for this month in current fiscal year; default 0</w:t>
                         </w:r>
                       </w:p>
                       <w:p>
@@ -2646,7 +2888,23 @@
                             <w:sz w:val="21"/>
                             <w:szCs w:val="21"/>
                           </w:rPr>
-                          <w:t>Apr: float (2 decimal places) - budget amount for this month in current fiscal year; default 0</w:t>
+                          <w:t>Apr</w:t>
+                        </w:r>
+                        <w:r>
+                          <w:rPr>
+                            <w:rFonts w:ascii="Segoe UI" w:hAnsi="Segoe UI" w:cs="Segoe UI"/>
+                            <w:sz w:val="21"/>
+                            <w:szCs w:val="21"/>
+                          </w:rPr>
+                          <w:t>il</w:t>
+                        </w:r>
+                        <w:r>
+                          <w:rPr>
+                            <w:rFonts w:ascii="Segoe UI" w:hAnsi="Segoe UI" w:cs="Segoe UI"/>
+                            <w:sz w:val="21"/>
+                            <w:szCs w:val="21"/>
+                          </w:rPr>
+                          <w:t>: float (2 decimal places) - budget amount for this month in current fiscal year; default 0</w:t>
                         </w:r>
                       </w:p>
                       <w:p>
@@ -2690,7 +2948,23 @@
                             <w:sz w:val="21"/>
                             <w:szCs w:val="21"/>
                           </w:rPr>
-                          <w:t>Jun: float (2 decimal places) - budget amount for this month in current fiscal year; default 0</w:t>
+                          <w:t>Jun</w:t>
+                        </w:r>
+                        <w:r>
+                          <w:rPr>
+                            <w:rFonts w:ascii="Segoe UI" w:hAnsi="Segoe UI" w:cs="Segoe UI"/>
+                            <w:sz w:val="21"/>
+                            <w:szCs w:val="21"/>
+                          </w:rPr>
+                          <w:t>e</w:t>
+                        </w:r>
+                        <w:r>
+                          <w:rPr>
+                            <w:rFonts w:ascii="Segoe UI" w:hAnsi="Segoe UI" w:cs="Segoe UI"/>
+                            <w:sz w:val="21"/>
+                            <w:szCs w:val="21"/>
+                          </w:rPr>
+                          <w:t>: float (2 decimal places) - budget amount for this month in current fiscal year; default 0</w:t>
                         </w:r>
                       </w:p>
                       <w:p>
@@ -2712,7 +2986,23 @@
                             <w:sz w:val="21"/>
                             <w:szCs w:val="21"/>
                           </w:rPr>
-                          <w:t>Jul: float (2 decimal places) - budget amount for this month in current fiscal year; default 0</w:t>
+                          <w:t>Jul</w:t>
+                        </w:r>
+                        <w:r>
+                          <w:rPr>
+                            <w:rFonts w:ascii="Segoe UI" w:hAnsi="Segoe UI" w:cs="Segoe UI"/>
+                            <w:sz w:val="21"/>
+                            <w:szCs w:val="21"/>
+                          </w:rPr>
+                          <w:t>y</w:t>
+                        </w:r>
+                        <w:r>
+                          <w:rPr>
+                            <w:rFonts w:ascii="Segoe UI" w:hAnsi="Segoe UI" w:cs="Segoe UI"/>
+                            <w:sz w:val="21"/>
+                            <w:szCs w:val="21"/>
+                          </w:rPr>
+                          <w:t>: float (2 decimal places) - budget amount for this month in current fiscal year; default 0</w:t>
                         </w:r>
                       </w:p>
                       <w:p>
@@ -2734,7 +3024,23 @@
                             <w:sz w:val="21"/>
                             <w:szCs w:val="21"/>
                           </w:rPr>
-                          <w:t>Aug: float (2 decimal places) - budget amount for this month in current fiscal year; default 0</w:t>
+                          <w:t>Aug</w:t>
+                        </w:r>
+                        <w:r>
+                          <w:rPr>
+                            <w:rFonts w:ascii="Segoe UI" w:hAnsi="Segoe UI" w:cs="Segoe UI"/>
+                            <w:sz w:val="21"/>
+                            <w:szCs w:val="21"/>
+                          </w:rPr>
+                          <w:t>ust</w:t>
+                        </w:r>
+                        <w:r>
+                          <w:rPr>
+                            <w:rFonts w:ascii="Segoe UI" w:hAnsi="Segoe UI" w:cs="Segoe UI"/>
+                            <w:sz w:val="21"/>
+                            <w:szCs w:val="21"/>
+                          </w:rPr>
+                          <w:t>: float (2 decimal places) - budget amount for this month in current fiscal year; default 0</w:t>
                         </w:r>
                       </w:p>
                       <w:p>
@@ -2756,7 +3062,23 @@
                             <w:sz w:val="21"/>
                             <w:szCs w:val="21"/>
                           </w:rPr>
-                          <w:t>Sep: float (2 decimal places) - budget amount for this month in current fiscal year; default 0</w:t>
+                          <w:t>Sep</w:t>
+                        </w:r>
+                        <w:r>
+                          <w:rPr>
+                            <w:rFonts w:ascii="Segoe UI" w:hAnsi="Segoe UI" w:cs="Segoe UI"/>
+                            <w:sz w:val="21"/>
+                            <w:szCs w:val="21"/>
+                          </w:rPr>
+                          <w:t>tember</w:t>
+                        </w:r>
+                        <w:r>
+                          <w:rPr>
+                            <w:rFonts w:ascii="Segoe UI" w:hAnsi="Segoe UI" w:cs="Segoe UI"/>
+                            <w:sz w:val="21"/>
+                            <w:szCs w:val="21"/>
+                          </w:rPr>
+                          <w:t>: float (2 decimal places) - budget amount for this month in current fiscal year; default 0</w:t>
                         </w:r>
                       </w:p>
                       <w:p>
@@ -2778,7 +3100,23 @@
                             <w:sz w:val="21"/>
                             <w:szCs w:val="21"/>
                           </w:rPr>
-                          <w:t>Oct: float (2 decimal places) - budget amount for this month in current fiscal year; default 0</w:t>
+                          <w:t>Oct</w:t>
+                        </w:r>
+                        <w:r>
+                          <w:rPr>
+                            <w:rFonts w:ascii="Segoe UI" w:hAnsi="Segoe UI" w:cs="Segoe UI"/>
+                            <w:sz w:val="21"/>
+                            <w:szCs w:val="21"/>
+                          </w:rPr>
+                          <w:t>ober</w:t>
+                        </w:r>
+                        <w:r>
+                          <w:rPr>
+                            <w:rFonts w:ascii="Segoe UI" w:hAnsi="Segoe UI" w:cs="Segoe UI"/>
+                            <w:sz w:val="21"/>
+                            <w:szCs w:val="21"/>
+                          </w:rPr>
+                          <w:t>: float (2 decimal places) - budget amount for this month in current fiscal year; default 0</w:t>
                         </w:r>
                       </w:p>
                       <w:p>
@@ -2800,7 +3138,23 @@
                             <w:sz w:val="21"/>
                             <w:szCs w:val="21"/>
                           </w:rPr>
-                          <w:t>Nov: float (2 decimal places) - budget amount for this month in current fiscal year; default 0</w:t>
+                          <w:t>Nov</w:t>
+                        </w:r>
+                        <w:r>
+                          <w:rPr>
+                            <w:rFonts w:ascii="Segoe UI" w:hAnsi="Segoe UI" w:cs="Segoe UI"/>
+                            <w:sz w:val="21"/>
+                            <w:szCs w:val="21"/>
+                          </w:rPr>
+                          <w:t>ember</w:t>
+                        </w:r>
+                        <w:r>
+                          <w:rPr>
+                            <w:rFonts w:ascii="Segoe UI" w:hAnsi="Segoe UI" w:cs="Segoe UI"/>
+                            <w:sz w:val="21"/>
+                            <w:szCs w:val="21"/>
+                          </w:rPr>
+                          <w:t>: float (2 decimal places) - budget amount for this month in current fiscal year; default 0</w:t>
                         </w:r>
                       </w:p>
                       <w:p>
@@ -2822,7 +3176,23 @@
                             <w:sz w:val="21"/>
                             <w:szCs w:val="21"/>
                           </w:rPr>
-                          <w:t>Dec: float (2 decimal places) - budget amount for this month in current fiscal year; default 0</w:t>
+                          <w:t>Dec</w:t>
+                        </w:r>
+                        <w:r>
+                          <w:rPr>
+                            <w:rFonts w:ascii="Segoe UI" w:hAnsi="Segoe UI" w:cs="Segoe UI"/>
+                            <w:sz w:val="21"/>
+                            <w:szCs w:val="21"/>
+                          </w:rPr>
+                          <w:t>ember</w:t>
+                        </w:r>
+                        <w:r>
+                          <w:rPr>
+                            <w:rFonts w:ascii="Segoe UI" w:hAnsi="Segoe UI" w:cs="Segoe UI"/>
+                            <w:sz w:val="21"/>
+                            <w:szCs w:val="21"/>
+                          </w:rPr>
+                          <w:t>: float (2 decimal places) - budget amount for this month in current fiscal year; default 0</w:t>
                         </w:r>
                       </w:p>
                       <w:p/>
@@ -2860,16 +3230,9 @@
         </mc:AlternateContent>
       </w:r>
       <w:r>
-        <w:rPr>
-          <w:b/>
-          <w:bCs/>
-          <w:noProof/>
-          <w:sz w:val="28"/>
-          <w:szCs w:val="28"/>
-          <w:u w:val="single"/>
-        </w:rPr>
         <w:t xml:space="preserve"> </w:t>
       </w:r>
+      <w:bookmarkEnd w:id="0"/>
     </w:p>
     <w:sectPr>
       <w:headerReference w:type="default" r:id="rId7"/>

</xml_diff>